<commit_message>
README file to run the code for Drug Combination Tests
</commit_message>
<xml_diff>
--- a/README.docx
+++ b/README.docx
@@ -1,115 +1,28 @@
 
 <file path=word/document.xml><?xml version="1.0" encoding="utf-8"?>
-<w:document xmlns:ve="http://schemas.openxmlformats.org/markup-compatibility/2006" xmlns:o="urn:schemas-microsoft-com:office:office" xmlns:r="http://schemas.openxmlformats.org/officeDocument/2006/relationships" xmlns:m="http://schemas.openxmlformats.org/officeDocument/2006/math" xmlns:v="urn:schemas-microsoft-com:vml" xmlns:wp="http://schemas.openxmlformats.org/drawingml/2006/wordprocessingDrawing" xmlns:w10="urn:schemas-microsoft-com:office:word" xmlns:w="http://schemas.openxmlformats.org/wordprocessingml/2006/main" xmlns:wne="http://schemas.microsoft.com/office/word/2006/wordml">
+<w:document xmlns:wpc="http://schemas.microsoft.com/office/word/2010/wordprocessingCanvas" xmlns:mc="http://schemas.openxmlformats.org/markup-compatibility/2006" xmlns:o="urn:schemas-microsoft-com:office:office" xmlns:r="http://schemas.openxmlformats.org/officeDocument/2006/relationships" xmlns:m="http://schemas.openxmlformats.org/officeDocument/2006/math" xmlns:v="urn:schemas-microsoft-com:vml" xmlns:wp14="http://schemas.microsoft.com/office/word/2010/wordprocessingDrawing" xmlns:wp="http://schemas.openxmlformats.org/drawingml/2006/wordprocessingDrawing" xmlns:w10="urn:schemas-microsoft-com:office:word" xmlns:w="http://schemas.openxmlformats.org/wordprocessingml/2006/main" xmlns:w14="http://schemas.microsoft.com/office/word/2010/wordml" xmlns:wpg="http://schemas.microsoft.com/office/word/2010/wordprocessingGroup" xmlns:wpi="http://schemas.microsoft.com/office/word/2010/wordprocessingInk" xmlns:wne="http://schemas.microsoft.com/office/word/2006/wordml" xmlns:wps="http://schemas.microsoft.com/office/word/2010/wordprocessingShape" mc:Ignorable="w14 wp14">
   <w:body>
     <w:p>
       <w:r>
         <w:t>Title: T</w:t>
       </w:r>
       <w:r>
-        <w:t xml:space="preserve">esting Multiple </w:t>
-      </w:r>
-      <w:proofErr w:type="spellStart"/>
-      <w:r>
-        <w:t>DoseCombinations</w:t>
-      </w:r>
-      <w:proofErr w:type="spellEnd"/>
-      <w:r>
-        <w:t xml:space="preserve"> in Clinical Trials</w:t>
+        <w:t>esting Multiple DoseCombinations in Clinical Trials</w:t>
       </w:r>
     </w:p>
     <w:p>
       <w:r>
-        <w:t xml:space="preserve">Authors:  </w:t>
-      </w:r>
-      <w:proofErr w:type="spellStart"/>
-      <w:r>
-        <w:t>Saswati</w:t>
-      </w:r>
-      <w:proofErr w:type="spellEnd"/>
-      <w:r>
-        <w:t xml:space="preserve"> </w:t>
-      </w:r>
-      <w:proofErr w:type="spellStart"/>
-      <w:r>
-        <w:t>Saha</w:t>
-      </w:r>
-      <w:proofErr w:type="gramStart"/>
-      <w:r>
-        <w:t>,Prof</w:t>
-      </w:r>
-      <w:proofErr w:type="spellEnd"/>
-      <w:proofErr w:type="gramEnd"/>
-      <w:r>
-        <w:t xml:space="preserve">. Dr. Werner </w:t>
-      </w:r>
-      <w:proofErr w:type="spellStart"/>
-      <w:r>
-        <w:t>Brannath</w:t>
-      </w:r>
-      <w:proofErr w:type="spellEnd"/>
-      <w:r>
-        <w:t xml:space="preserve">, Dr. </w:t>
-      </w:r>
-      <w:proofErr w:type="spellStart"/>
-      <w:r>
-        <w:t>Bjoern</w:t>
-      </w:r>
-      <w:proofErr w:type="spellEnd"/>
-      <w:r>
-        <w:t xml:space="preserve"> </w:t>
-      </w:r>
-      <w:proofErr w:type="spellStart"/>
-      <w:r>
-        <w:t>Bornkamp</w:t>
-      </w:r>
-      <w:proofErr w:type="spellEnd"/>
+        <w:t>Authors:  Saswati Saha,Prof. Dr. Werner Brannath, Dr. Bjoern Bornkamp</w:t>
+      </w:r>
     </w:p>
     <w:p>
       <w:r>
-        <w:t xml:space="preserve">Author responsible for the README and R code: </w:t>
-      </w:r>
-      <w:proofErr w:type="spellStart"/>
-      <w:r>
-        <w:t>Saswati</w:t>
-      </w:r>
-      <w:proofErr w:type="spellEnd"/>
-      <w:r>
-        <w:t xml:space="preserve"> </w:t>
-      </w:r>
-      <w:proofErr w:type="spellStart"/>
-      <w:r>
-        <w:t>Saha</w:t>
-      </w:r>
-      <w:proofErr w:type="spellEnd"/>
+        <w:t>Author responsible for the README and R code: Saswati Saha</w:t>
+      </w:r>
     </w:p>
     <w:p>
       <w:r>
-        <w:t xml:space="preserve">Contact for </w:t>
-      </w:r>
-      <w:proofErr w:type="spellStart"/>
-      <w:r>
-        <w:t>correspondance</w:t>
-      </w:r>
-      <w:proofErr w:type="spellEnd"/>
-      <w:r>
-        <w:t xml:space="preserve">: </w:t>
-      </w:r>
-      <w:proofErr w:type="spellStart"/>
-      <w:r>
-        <w:t>Saswati</w:t>
-      </w:r>
-      <w:proofErr w:type="spellEnd"/>
-      <w:r>
-        <w:t xml:space="preserve"> </w:t>
-      </w:r>
-      <w:proofErr w:type="spellStart"/>
-      <w:r>
-        <w:t>Saha</w:t>
-      </w:r>
-      <w:proofErr w:type="spellEnd"/>
-      <w:r>
-        <w:t xml:space="preserve"> (saha@uni-bremen.de)</w:t>
+        <w:t>Contact for correspondance: Saswati Saha (saha@uni-bremen.de)</w:t>
       </w:r>
     </w:p>
     <w:p>
@@ -119,8 +32,30 @@
     </w:p>
     <w:p>
       <w:r>
-        <w:t>Source Code containing the functions are given in line 1 to 266 and Simulations of the different scenarios are 268 to 466</w:t>
-      </w:r>
+        <w:t>Source Code</w:t>
+      </w:r>
+      <w:r>
+        <w:t>: Drug Combination Code</w:t>
+      </w:r>
+    </w:p>
+    <w:p>
+      <w:r>
+        <w:t>Running Instructions: Please down load the code and then run it. The source code containing the functions for implementation drug combination tests and the simulation code are all given in the above code file. T</w:t>
+      </w:r>
+      <w:r>
+        <w:t xml:space="preserve">he functions are given in line 1 to 266 and Simulations of the different scenarios are </w:t>
+      </w:r>
+      <w:r>
+        <w:t xml:space="preserve">given in </w:t>
+      </w:r>
+      <w:r>
+        <w:t>268 to 466</w:t>
+      </w:r>
+      <w:r>
+        <w:t>.</w:t>
+      </w:r>
+      <w:bookmarkStart w:id="0" w:name="_GoBack"/>
+      <w:bookmarkEnd w:id="0"/>
     </w:p>
     <w:p/>
     <w:sectPr>
@@ -134,7 +69,7 @@
 </file>
 
 <file path=word/styles.xml><?xml version="1.0" encoding="utf-8"?>
-<w:styles xmlns:r="http://schemas.openxmlformats.org/officeDocument/2006/relationships" xmlns:w="http://schemas.openxmlformats.org/wordprocessingml/2006/main">
+<w:styles xmlns:mc="http://schemas.openxmlformats.org/markup-compatibility/2006" xmlns:r="http://schemas.openxmlformats.org/officeDocument/2006/relationships" xmlns:w="http://schemas.openxmlformats.org/wordprocessingml/2006/main" xmlns:w14="http://schemas.microsoft.com/office/word/2010/wordml" mc:Ignorable="w14">
   <w:docDefaults>
     <w:rPrDefault>
       <w:rPr>
@@ -289,23 +224,22 @@
     <w:lsdException w:name="Bibliography" w:uiPriority="37"/>
     <w:lsdException w:name="TOC Heading" w:uiPriority="39" w:qFormat="1"/>
   </w:latentStyles>
-  <w:style w:type="paragraph" w:default="1" w:styleId="Normal">
+  <w:style w:type="paragraph" w:default="1" w:styleId="Standard">
     <w:name w:val="Normal"/>
     <w:qFormat/>
     <w:rsid w:val="006C30AA"/>
   </w:style>
-  <w:style w:type="character" w:default="1" w:styleId="DefaultParagraphFont">
+  <w:style w:type="character" w:default="1" w:styleId="Absatz-Standardschriftart">
     <w:name w:val="Default Paragraph Font"/>
     <w:uiPriority w:val="1"/>
     <w:semiHidden/>
     <w:unhideWhenUsed/>
   </w:style>
-  <w:style w:type="table" w:default="1" w:styleId="TableNormal">
+  <w:style w:type="table" w:default="1" w:styleId="NormaleTabelle">
     <w:name w:val="Normal Table"/>
     <w:uiPriority w:val="99"/>
     <w:semiHidden/>
     <w:unhideWhenUsed/>
-    <w:qFormat/>
     <w:tblPr>
       <w:tblInd w:w="0" w:type="dxa"/>
       <w:tblCellMar>
@@ -316,7 +250,197 @@
       </w:tblCellMar>
     </w:tblPr>
   </w:style>
-  <w:style w:type="numbering" w:default="1" w:styleId="NoList">
+  <w:style w:type="numbering" w:default="1" w:styleId="KeineListe">
+    <w:name w:val="No List"/>
+    <w:uiPriority w:val="99"/>
+    <w:semiHidden/>
+    <w:unhideWhenUsed/>
+  </w:style>
+</w:styles>
+</file>
+
+<file path=word/stylesWithEffects.xml><?xml version="1.0" encoding="utf-8"?>
+<w:styles xmlns:wpc="http://schemas.microsoft.com/office/word/2010/wordprocessingCanvas" xmlns:mc="http://schemas.openxmlformats.org/markup-compatibility/2006" xmlns:o="urn:schemas-microsoft-com:office:office" xmlns:r="http://schemas.openxmlformats.org/officeDocument/2006/relationships" xmlns:m="http://schemas.openxmlformats.org/officeDocument/2006/math" xmlns:v="urn:schemas-microsoft-com:vml" xmlns:wp14="http://schemas.microsoft.com/office/word/2010/wordprocessingDrawing" xmlns:wp="http://schemas.openxmlformats.org/drawingml/2006/wordprocessingDrawing" xmlns:w10="urn:schemas-microsoft-com:office:word" xmlns:w="http://schemas.openxmlformats.org/wordprocessingml/2006/main" xmlns:w14="http://schemas.microsoft.com/office/word/2010/wordml" xmlns:wpg="http://schemas.microsoft.com/office/word/2010/wordprocessingGroup" xmlns:wpi="http://schemas.microsoft.com/office/word/2010/wordprocessingInk" xmlns:wne="http://schemas.microsoft.com/office/word/2006/wordml" xmlns:wps="http://schemas.microsoft.com/office/word/2010/wordprocessingShape" mc:Ignorable="w14 wp14">
+  <w:docDefaults>
+    <w:rPrDefault>
+      <w:rPr>
+        <w:rFonts w:asciiTheme="minorHAnsi" w:eastAsiaTheme="minorEastAsia" w:hAnsiTheme="minorHAnsi" w:cstheme="minorBidi"/>
+        <w:sz w:val="22"/>
+        <w:szCs w:val="22"/>
+        <w:lang w:val="en-US" w:eastAsia="en-US" w:bidi="ar-SA"/>
+      </w:rPr>
+    </w:rPrDefault>
+    <w:pPrDefault>
+      <w:pPr>
+        <w:spacing w:after="200" w:line="276" w:lineRule="auto"/>
+      </w:pPr>
+    </w:pPrDefault>
+  </w:docDefaults>
+  <w:latentStyles w:defLockedState="0" w:defUIPriority="99" w:defSemiHidden="1" w:defUnhideWhenUsed="1" w:defQFormat="0" w:count="267">
+    <w:lsdException w:name="Normal" w:semiHidden="0" w:uiPriority="0" w:unhideWhenUsed="0" w:qFormat="1"/>
+    <w:lsdException w:name="heading 1" w:semiHidden="0" w:uiPriority="9" w:unhideWhenUsed="0" w:qFormat="1"/>
+    <w:lsdException w:name="heading 2" w:uiPriority="9" w:qFormat="1"/>
+    <w:lsdException w:name="heading 3" w:uiPriority="9" w:qFormat="1"/>
+    <w:lsdException w:name="heading 4" w:uiPriority="9" w:qFormat="1"/>
+    <w:lsdException w:name="heading 5" w:uiPriority="9" w:qFormat="1"/>
+    <w:lsdException w:name="heading 6" w:uiPriority="9" w:qFormat="1"/>
+    <w:lsdException w:name="heading 7" w:uiPriority="9" w:qFormat="1"/>
+    <w:lsdException w:name="heading 8" w:uiPriority="9" w:qFormat="1"/>
+    <w:lsdException w:name="heading 9" w:uiPriority="9" w:qFormat="1"/>
+    <w:lsdException w:name="toc 1" w:uiPriority="39"/>
+    <w:lsdException w:name="toc 2" w:uiPriority="39"/>
+    <w:lsdException w:name="toc 3" w:uiPriority="39"/>
+    <w:lsdException w:name="toc 4" w:uiPriority="39"/>
+    <w:lsdException w:name="toc 5" w:uiPriority="39"/>
+    <w:lsdException w:name="toc 6" w:uiPriority="39"/>
+    <w:lsdException w:name="toc 7" w:uiPriority="39"/>
+    <w:lsdException w:name="toc 8" w:uiPriority="39"/>
+    <w:lsdException w:name="toc 9" w:uiPriority="39"/>
+    <w:lsdException w:name="caption" w:uiPriority="35" w:qFormat="1"/>
+    <w:lsdException w:name="Title" w:semiHidden="0" w:uiPriority="10" w:unhideWhenUsed="0" w:qFormat="1"/>
+    <w:lsdException w:name="Default Paragraph Font" w:uiPriority="1"/>
+    <w:lsdException w:name="Subtitle" w:semiHidden="0" w:uiPriority="11" w:unhideWhenUsed="0" w:qFormat="1"/>
+    <w:lsdException w:name="Strong" w:semiHidden="0" w:uiPriority="22" w:unhideWhenUsed="0" w:qFormat="1"/>
+    <w:lsdException w:name="Emphasis" w:semiHidden="0" w:uiPriority="20" w:unhideWhenUsed="0" w:qFormat="1"/>
+    <w:lsdException w:name="Table Grid" w:semiHidden="0" w:uiPriority="59" w:unhideWhenUsed="0"/>
+    <w:lsdException w:name="Placeholder Text" w:unhideWhenUsed="0"/>
+    <w:lsdException w:name="No Spacing" w:semiHidden="0" w:uiPriority="1" w:unhideWhenUsed="0" w:qFormat="1"/>
+    <w:lsdException w:name="Light Shading" w:semiHidden="0" w:uiPriority="60" w:unhideWhenUsed="0"/>
+    <w:lsdException w:name="Light List" w:semiHidden="0" w:uiPriority="61" w:unhideWhenUsed="0"/>
+    <w:lsdException w:name="Light Grid" w:semiHidden="0" w:uiPriority="62" w:unhideWhenUsed="0"/>
+    <w:lsdException w:name="Medium Shading 1" w:semiHidden="0" w:uiPriority="63" w:unhideWhenUsed="0"/>
+    <w:lsdException w:name="Medium Shading 2" w:semiHidden="0" w:uiPriority="64" w:unhideWhenUsed="0"/>
+    <w:lsdException w:name="Medium List 1" w:semiHidden="0" w:uiPriority="65" w:unhideWhenUsed="0"/>
+    <w:lsdException w:name="Medium List 2" w:semiHidden="0" w:uiPriority="66" w:unhideWhenUsed="0"/>
+    <w:lsdException w:name="Medium Grid 1" w:semiHidden="0" w:uiPriority="67" w:unhideWhenUsed="0"/>
+    <w:lsdException w:name="Medium Grid 2" w:semiHidden="0" w:uiPriority="68" w:unhideWhenUsed="0"/>
+    <w:lsdException w:name="Medium Grid 3" w:semiHidden="0" w:uiPriority="69" w:unhideWhenUsed="0"/>
+    <w:lsdException w:name="Dark List" w:semiHidden="0" w:uiPriority="70" w:unhideWhenUsed="0"/>
+    <w:lsdException w:name="Colorful Shading" w:semiHidden="0" w:uiPriority="71" w:unhideWhenUsed="0"/>
+    <w:lsdException w:name="Colorful List" w:semiHidden="0" w:uiPriority="72" w:unhideWhenUsed="0"/>
+    <w:lsdException w:name="Colorful Grid" w:semiHidden="0" w:uiPriority="73" w:unhideWhenUsed="0"/>
+    <w:lsdException w:name="Light Shading Accent 1" w:semiHidden="0" w:uiPriority="60" w:unhideWhenUsed="0"/>
+    <w:lsdException w:name="Light List Accent 1" w:semiHidden="0" w:uiPriority="61" w:unhideWhenUsed="0"/>
+    <w:lsdException w:name="Light Grid Accent 1" w:semiHidden="0" w:uiPriority="62" w:unhideWhenUsed="0"/>
+    <w:lsdException w:name="Medium Shading 1 Accent 1" w:semiHidden="0" w:uiPriority="63" w:unhideWhenUsed="0"/>
+    <w:lsdException w:name="Medium Shading 2 Accent 1" w:semiHidden="0" w:uiPriority="64" w:unhideWhenUsed="0"/>
+    <w:lsdException w:name="Medium List 1 Accent 1" w:semiHidden="0" w:uiPriority="65" w:unhideWhenUsed="0"/>
+    <w:lsdException w:name="Revision" w:unhideWhenUsed="0"/>
+    <w:lsdException w:name="List Paragraph" w:semiHidden="0" w:uiPriority="34" w:unhideWhenUsed="0" w:qFormat="1"/>
+    <w:lsdException w:name="Quote" w:semiHidden="0" w:uiPriority="29" w:unhideWhenUsed="0" w:qFormat="1"/>
+    <w:lsdException w:name="Intense Quote" w:semiHidden="0" w:uiPriority="30" w:unhideWhenUsed="0" w:qFormat="1"/>
+    <w:lsdException w:name="Medium List 2 Accent 1" w:semiHidden="0" w:uiPriority="66" w:unhideWhenUsed="0"/>
+    <w:lsdException w:name="Medium Grid 1 Accent 1" w:semiHidden="0" w:uiPriority="67" w:unhideWhenUsed="0"/>
+    <w:lsdException w:name="Medium Grid 2 Accent 1" w:semiHidden="0" w:uiPriority="68" w:unhideWhenUsed="0"/>
+    <w:lsdException w:name="Medium Grid 3 Accent 1" w:semiHidden="0" w:uiPriority="69" w:unhideWhenUsed="0"/>
+    <w:lsdException w:name="Dark List Accent 1" w:semiHidden="0" w:uiPriority="70" w:unhideWhenUsed="0"/>
+    <w:lsdException w:name="Colorful Shading Accent 1" w:semiHidden="0" w:uiPriority="71" w:unhideWhenUsed="0"/>
+    <w:lsdException w:name="Colorful List Accent 1" w:semiHidden="0" w:uiPriority="72" w:unhideWhenUsed="0"/>
+    <w:lsdException w:name="Colorful Grid Accent 1" w:semiHidden="0" w:uiPriority="73" w:unhideWhenUsed="0"/>
+    <w:lsdException w:name="Light Shading Accent 2" w:semiHidden="0" w:uiPriority="60" w:unhideWhenUsed="0"/>
+    <w:lsdException w:name="Light List Accent 2" w:semiHidden="0" w:uiPriority="61" w:unhideWhenUsed="0"/>
+    <w:lsdException w:name="Light Grid Accent 2" w:semiHidden="0" w:uiPriority="62" w:unhideWhenUsed="0"/>
+    <w:lsdException w:name="Medium Shading 1 Accent 2" w:semiHidden="0" w:uiPriority="63" w:unhideWhenUsed="0"/>
+    <w:lsdException w:name="Medium Shading 2 Accent 2" w:semiHidden="0" w:uiPriority="64" w:unhideWhenUsed="0"/>
+    <w:lsdException w:name="Medium List 1 Accent 2" w:semiHidden="0" w:uiPriority="65" w:unhideWhenUsed="0"/>
+    <w:lsdException w:name="Medium List 2 Accent 2" w:semiHidden="0" w:uiPriority="66" w:unhideWhenUsed="0"/>
+    <w:lsdException w:name="Medium Grid 1 Accent 2" w:semiHidden="0" w:uiPriority="67" w:unhideWhenUsed="0"/>
+    <w:lsdException w:name="Medium Grid 2 Accent 2" w:semiHidden="0" w:uiPriority="68" w:unhideWhenUsed="0"/>
+    <w:lsdException w:name="Medium Grid 3 Accent 2" w:semiHidden="0" w:uiPriority="69" w:unhideWhenUsed="0"/>
+    <w:lsdException w:name="Dark List Accent 2" w:semiHidden="0" w:uiPriority="70" w:unhideWhenUsed="0"/>
+    <w:lsdException w:name="Colorful Shading Accent 2" w:semiHidden="0" w:uiPriority="71" w:unhideWhenUsed="0"/>
+    <w:lsdException w:name="Colorful List Accent 2" w:semiHidden="0" w:uiPriority="72" w:unhideWhenUsed="0"/>
+    <w:lsdException w:name="Colorful Grid Accent 2" w:semiHidden="0" w:uiPriority="73" w:unhideWhenUsed="0"/>
+    <w:lsdException w:name="Light Shading Accent 3" w:semiHidden="0" w:uiPriority="60" w:unhideWhenUsed="0"/>
+    <w:lsdException w:name="Light List Accent 3" w:semiHidden="0" w:uiPriority="61" w:unhideWhenUsed="0"/>
+    <w:lsdException w:name="Light Grid Accent 3" w:semiHidden="0" w:uiPriority="62" w:unhideWhenUsed="0"/>
+    <w:lsdException w:name="Medium Shading 1 Accent 3" w:semiHidden="0" w:uiPriority="63" w:unhideWhenUsed="0"/>
+    <w:lsdException w:name="Medium Shading 2 Accent 3" w:semiHidden="0" w:uiPriority="64" w:unhideWhenUsed="0"/>
+    <w:lsdException w:name="Medium List 1 Accent 3" w:semiHidden="0" w:uiPriority="65" w:unhideWhenUsed="0"/>
+    <w:lsdException w:name="Medium List 2 Accent 3" w:semiHidden="0" w:uiPriority="66" w:unhideWhenUsed="0"/>
+    <w:lsdException w:name="Medium Grid 1 Accent 3" w:semiHidden="0" w:uiPriority="67" w:unhideWhenUsed="0"/>
+    <w:lsdException w:name="Medium Grid 2 Accent 3" w:semiHidden="0" w:uiPriority="68" w:unhideWhenUsed="0"/>
+    <w:lsdException w:name="Medium Grid 3 Accent 3" w:semiHidden="0" w:uiPriority="69" w:unhideWhenUsed="0"/>
+    <w:lsdException w:name="Dark List Accent 3" w:semiHidden="0" w:uiPriority="70" w:unhideWhenUsed="0"/>
+    <w:lsdException w:name="Colorful Shading Accent 3" w:semiHidden="0" w:uiPriority="71" w:unhideWhenUsed="0"/>
+    <w:lsdException w:name="Colorful List Accent 3" w:semiHidden="0" w:uiPriority="72" w:unhideWhenUsed="0"/>
+    <w:lsdException w:name="Colorful Grid Accent 3" w:semiHidden="0" w:uiPriority="73" w:unhideWhenUsed="0"/>
+    <w:lsdException w:name="Light Shading Accent 4" w:semiHidden="0" w:uiPriority="60" w:unhideWhenUsed="0"/>
+    <w:lsdException w:name="Light List Accent 4" w:semiHidden="0" w:uiPriority="61" w:unhideWhenUsed="0"/>
+    <w:lsdException w:name="Light Grid Accent 4" w:semiHidden="0" w:uiPriority="62" w:unhideWhenUsed="0"/>
+    <w:lsdException w:name="Medium Shading 1 Accent 4" w:semiHidden="0" w:uiPriority="63" w:unhideWhenUsed="0"/>
+    <w:lsdException w:name="Medium Shading 2 Accent 4" w:semiHidden="0" w:uiPriority="64" w:unhideWhenUsed="0"/>
+    <w:lsdException w:name="Medium List 1 Accent 4" w:semiHidden="0" w:uiPriority="65" w:unhideWhenUsed="0"/>
+    <w:lsdException w:name="Medium List 2 Accent 4" w:semiHidden="0" w:uiPriority="66" w:unhideWhenUsed="0"/>
+    <w:lsdException w:name="Medium Grid 1 Accent 4" w:semiHidden="0" w:uiPriority="67" w:unhideWhenUsed="0"/>
+    <w:lsdException w:name="Medium Grid 2 Accent 4" w:semiHidden="0" w:uiPriority="68" w:unhideWhenUsed="0"/>
+    <w:lsdException w:name="Medium Grid 3 Accent 4" w:semiHidden="0" w:uiPriority="69" w:unhideWhenUsed="0"/>
+    <w:lsdException w:name="Dark List Accent 4" w:semiHidden="0" w:uiPriority="70" w:unhideWhenUsed="0"/>
+    <w:lsdException w:name="Colorful Shading Accent 4" w:semiHidden="0" w:uiPriority="71" w:unhideWhenUsed="0"/>
+    <w:lsdException w:name="Colorful List Accent 4" w:semiHidden="0" w:uiPriority="72" w:unhideWhenUsed="0"/>
+    <w:lsdException w:name="Colorful Grid Accent 4" w:semiHidden="0" w:uiPriority="73" w:unhideWhenUsed="0"/>
+    <w:lsdException w:name="Light Shading Accent 5" w:semiHidden="0" w:uiPriority="60" w:unhideWhenUsed="0"/>
+    <w:lsdException w:name="Light List Accent 5" w:semiHidden="0" w:uiPriority="61" w:unhideWhenUsed="0"/>
+    <w:lsdException w:name="Light Grid Accent 5" w:semiHidden="0" w:uiPriority="62" w:unhideWhenUsed="0"/>
+    <w:lsdException w:name="Medium Shading 1 Accent 5" w:semiHidden="0" w:uiPriority="63" w:unhideWhenUsed="0"/>
+    <w:lsdException w:name="Medium Shading 2 Accent 5" w:semiHidden="0" w:uiPriority="64" w:unhideWhenUsed="0"/>
+    <w:lsdException w:name="Medium List 1 Accent 5" w:semiHidden="0" w:uiPriority="65" w:unhideWhenUsed="0"/>
+    <w:lsdException w:name="Medium List 2 Accent 5" w:semiHidden="0" w:uiPriority="66" w:unhideWhenUsed="0"/>
+    <w:lsdException w:name="Medium Grid 1 Accent 5" w:semiHidden="0" w:uiPriority="67" w:unhideWhenUsed="0"/>
+    <w:lsdException w:name="Medium Grid 2 Accent 5" w:semiHidden="0" w:uiPriority="68" w:unhideWhenUsed="0"/>
+    <w:lsdException w:name="Medium Grid 3 Accent 5" w:semiHidden="0" w:uiPriority="69" w:unhideWhenUsed="0"/>
+    <w:lsdException w:name="Dark List Accent 5" w:semiHidden="0" w:uiPriority="70" w:unhideWhenUsed="0"/>
+    <w:lsdException w:name="Colorful Shading Accent 5" w:semiHidden="0" w:uiPriority="71" w:unhideWhenUsed="0"/>
+    <w:lsdException w:name="Colorful List Accent 5" w:semiHidden="0" w:uiPriority="72" w:unhideWhenUsed="0"/>
+    <w:lsdException w:name="Colorful Grid Accent 5" w:semiHidden="0" w:uiPriority="73" w:unhideWhenUsed="0"/>
+    <w:lsdException w:name="Light Shading Accent 6" w:semiHidden="0" w:uiPriority="60" w:unhideWhenUsed="0"/>
+    <w:lsdException w:name="Light List Accent 6" w:semiHidden="0" w:uiPriority="61" w:unhideWhenUsed="0"/>
+    <w:lsdException w:name="Light Grid Accent 6" w:semiHidden="0" w:uiPriority="62" w:unhideWhenUsed="0"/>
+    <w:lsdException w:name="Medium Shading 1 Accent 6" w:semiHidden="0" w:uiPriority="63" w:unhideWhenUsed="0"/>
+    <w:lsdException w:name="Medium Shading 2 Accent 6" w:semiHidden="0" w:uiPriority="64" w:unhideWhenUsed="0"/>
+    <w:lsdException w:name="Medium List 1 Accent 6" w:semiHidden="0" w:uiPriority="65" w:unhideWhenUsed="0"/>
+    <w:lsdException w:name="Medium List 2 Accent 6" w:semiHidden="0" w:uiPriority="66" w:unhideWhenUsed="0"/>
+    <w:lsdException w:name="Medium Grid 1 Accent 6" w:semiHidden="0" w:uiPriority="67" w:unhideWhenUsed="0"/>
+    <w:lsdException w:name="Medium Grid 2 Accent 6" w:semiHidden="0" w:uiPriority="68" w:unhideWhenUsed="0"/>
+    <w:lsdException w:name="Medium Grid 3 Accent 6" w:semiHidden="0" w:uiPriority="69" w:unhideWhenUsed="0"/>
+    <w:lsdException w:name="Dark List Accent 6" w:semiHidden="0" w:uiPriority="70" w:unhideWhenUsed="0"/>
+    <w:lsdException w:name="Colorful Shading Accent 6" w:semiHidden="0" w:uiPriority="71" w:unhideWhenUsed="0"/>
+    <w:lsdException w:name="Colorful List Accent 6" w:semiHidden="0" w:uiPriority="72" w:unhideWhenUsed="0"/>
+    <w:lsdException w:name="Colorful Grid Accent 6" w:semiHidden="0" w:uiPriority="73" w:unhideWhenUsed="0"/>
+    <w:lsdException w:name="Subtle Emphasis" w:semiHidden="0" w:uiPriority="19" w:unhideWhenUsed="0" w:qFormat="1"/>
+    <w:lsdException w:name="Intense Emphasis" w:semiHidden="0" w:uiPriority="21" w:unhideWhenUsed="0" w:qFormat="1"/>
+    <w:lsdException w:name="Subtle Reference" w:semiHidden="0" w:uiPriority="31" w:unhideWhenUsed="0" w:qFormat="1"/>
+    <w:lsdException w:name="Intense Reference" w:semiHidden="0" w:uiPriority="32" w:unhideWhenUsed="0" w:qFormat="1"/>
+    <w:lsdException w:name="Book Title" w:semiHidden="0" w:uiPriority="33" w:unhideWhenUsed="0" w:qFormat="1"/>
+    <w:lsdException w:name="Bibliography" w:uiPriority="37"/>
+    <w:lsdException w:name="TOC Heading" w:uiPriority="39" w:qFormat="1"/>
+  </w:latentStyles>
+  <w:style w:type="paragraph" w:default="1" w:styleId="Standard">
+    <w:name w:val="Normal"/>
+    <w:qFormat/>
+  </w:style>
+  <w:style w:type="character" w:default="1" w:styleId="Absatz-Standardschriftart">
+    <w:name w:val="Default Paragraph Font"/>
+    <w:uiPriority w:val="1"/>
+    <w:semiHidden/>
+    <w:unhideWhenUsed/>
+  </w:style>
+  <w:style w:type="table" w:default="1" w:styleId="NormaleTabelle">
+    <w:name w:val="Normal Table"/>
+    <w:uiPriority w:val="99"/>
+    <w:semiHidden/>
+    <w:unhideWhenUsed/>
+    <w:tblPr>
+      <w:tblInd w:w="0" w:type="dxa"/>
+      <w:tblCellMar>
+        <w:top w:w="0" w:type="dxa"/>
+        <w:left w:w="108" w:type="dxa"/>
+        <w:bottom w:w="0" w:type="dxa"/>
+        <w:right w:w="108" w:type="dxa"/>
+      </w:tblCellMar>
+    </w:tblPr>
+  </w:style>
+  <w:style w:type="numbering" w:default="1" w:styleId="KeineListe">
     <w:name w:val="No List"/>
     <w:uiPriority w:val="99"/>
     <w:semiHidden/>

</xml_diff>